<commit_message>
state of art techniques
</commit_message>
<xml_diff>
--- a/Plan Image Analysis Project.docx
+++ b/Plan Image Analysis Project.docx
@@ -321,16 +321,28 @@
           <w:ilvl w:val="0"/>
           <w:numId w:val="1"/>
         </w:numPr>
-      </w:pPr>
-      <w:r>
+        <w:rPr>
+          <w:highlight w:val="yellow"/>
+        </w:rPr>
+      </w:pPr>
+      <w:r>
+        <w:rPr>
+          <w:highlight w:val="yellow"/>
+        </w:rPr>
         <w:t xml:space="preserve">Infos sur 3D </w:t>
       </w:r>
       <w:proofErr w:type="spellStart"/>
       <w:r>
+        <w:rPr>
+          <w:highlight w:val="yellow"/>
+        </w:rPr>
         <w:t>map</w:t>
       </w:r>
       <w:proofErr w:type="spellEnd"/>
       <w:r>
+        <w:rPr>
+          <w:highlight w:val="yellow"/>
+        </w:rPr>
         <w:t> :</w:t>
       </w:r>
     </w:p>
@@ -341,17 +353,29 @@
           <w:ilvl w:val="1"/>
           <w:numId w:val="1"/>
         </w:numPr>
-      </w:pPr>
-      <w:proofErr w:type="spellStart"/>
-      <w:r>
+        <w:rPr>
+          <w:highlight w:val="yellow"/>
+        </w:rPr>
+      </w:pPr>
+      <w:proofErr w:type="spellStart"/>
+      <w:r>
+        <w:rPr>
+          <w:highlight w:val="yellow"/>
+        </w:rPr>
         <w:t>Differentes</w:t>
       </w:r>
       <w:proofErr w:type="spellEnd"/>
       <w:r>
+        <w:rPr>
+          <w:highlight w:val="yellow"/>
+        </w:rPr>
         <w:t xml:space="preserve"> techniques de 3D </w:t>
       </w:r>
       <w:proofErr w:type="spellStart"/>
       <w:r>
+        <w:rPr>
+          <w:highlight w:val="yellow"/>
+        </w:rPr>
         <w:t>map</w:t>
       </w:r>
       <w:proofErr w:type="spellEnd"/>
@@ -364,12 +388,12 @@
           <w:numId w:val="1"/>
         </w:numPr>
         <w:rPr>
-          <w:highlight w:val="cyan"/>
-        </w:rPr>
-      </w:pPr>
-      <w:r>
-        <w:rPr>
-          <w:highlight w:val="cyan"/>
+          <w:highlight w:val="yellow"/>
+        </w:rPr>
+      </w:pPr>
+      <w:r>
+        <w:rPr>
+          <w:highlight w:val="yellow"/>
         </w:rPr>
         <w:t>Avec/sans contact</w:t>
       </w:r>
@@ -408,33 +432,33 @@
           <w:numId w:val="1"/>
         </w:numPr>
         <w:rPr>
-          <w:highlight w:val="cyan"/>
-        </w:rPr>
-      </w:pPr>
-      <w:r>
-        <w:rPr>
-          <w:highlight w:val="cyan"/>
+          <w:highlight w:val="yellow"/>
+        </w:rPr>
+      </w:pPr>
+      <w:r>
+        <w:rPr>
+          <w:highlight w:val="yellow"/>
         </w:rPr>
         <w:t xml:space="preserve">Multi </w:t>
       </w:r>
       <w:proofErr w:type="spellStart"/>
       <w:r>
         <w:rPr>
-          <w:highlight w:val="cyan"/>
+          <w:highlight w:val="yellow"/>
         </w:rPr>
         <w:t>shot</w:t>
       </w:r>
       <w:proofErr w:type="spellEnd"/>
       <w:r>
         <w:rPr>
-          <w:highlight w:val="cyan"/>
+          <w:highlight w:val="yellow"/>
         </w:rPr>
         <w:t xml:space="preserve"> / single </w:t>
       </w:r>
       <w:proofErr w:type="spellStart"/>
       <w:r>
         <w:rPr>
-          <w:highlight w:val="cyan"/>
+          <w:highlight w:val="yellow"/>
         </w:rPr>
         <w:t>shot</w:t>
       </w:r>
@@ -730,74 +754,86 @@
           <w:numId w:val="1"/>
         </w:numPr>
         <w:rPr>
-          <w:highlight w:val="cyan"/>
-        </w:rPr>
-      </w:pPr>
-      <w:r>
-        <w:rPr>
-          <w:highlight w:val="cyan"/>
-        </w:rPr>
-        <w:t>Tableau récapitulatif des caractéristiques de notre caméra</w:t>
-      </w:r>
-    </w:p>
-    <w:p>
-      <w:pPr>
-        <w:pStyle w:val="Paragraphedeliste"/>
-        <w:numPr>
-          <w:ilvl w:val="1"/>
-          <w:numId w:val="1"/>
-        </w:numPr>
-        <w:rPr>
-          <w:highlight w:val="cyan"/>
-        </w:rPr>
-      </w:pPr>
-      <w:r>
-        <w:rPr>
-          <w:highlight w:val="cyan"/>
+          <w:highlight w:val="yellow"/>
+        </w:rPr>
+      </w:pPr>
+      <w:r>
+        <w:rPr>
+          <w:highlight w:val="yellow"/>
+        </w:rPr>
+        <w:t xml:space="preserve">Tableau récapitulatif des </w:t>
+      </w:r>
+      <w:r>
+        <w:rPr>
+          <w:highlight w:val="yellow"/>
+        </w:rPr>
+        <w:t>caractéristiques de notre caméra</w:t>
+      </w:r>
+    </w:p>
+    <w:p>
+      <w:pPr>
+        <w:pStyle w:val="Paragraphedeliste"/>
+        <w:numPr>
+          <w:ilvl w:val="1"/>
+          <w:numId w:val="1"/>
+        </w:numPr>
+        <w:rPr>
+          <w:highlight w:val="yellow"/>
+        </w:rPr>
+      </w:pPr>
+      <w:r>
+        <w:rPr>
+          <w:highlight w:val="yellow"/>
         </w:rPr>
         <w:lastRenderedPageBreak/>
-        <w:t>Comparaison avec 1 ou 2 autres caméras.</w:t>
-      </w:r>
-    </w:p>
-    <w:p>
-      <w:pPr>
-        <w:pStyle w:val="Paragraphedeliste"/>
-        <w:numPr>
-          <w:ilvl w:val="0"/>
-          <w:numId w:val="1"/>
-        </w:numPr>
-      </w:pPr>
-      <w:r>
-        <w:t>3</w:t>
-      </w:r>
-      <w:r>
-        <w:t xml:space="preserve">D </w:t>
-      </w:r>
-      <w:proofErr w:type="spellStart"/>
-      <w:r>
-        <w:t>map</w:t>
-      </w:r>
-      <w:proofErr w:type="spellEnd"/>
-    </w:p>
-    <w:p>
-      <w:pPr>
-        <w:pStyle w:val="Paragraphedeliste"/>
-        <w:numPr>
-          <w:ilvl w:val="1"/>
-          <w:numId w:val="1"/>
-        </w:numPr>
-        <w:rPr>
-          <w:highlight w:val="yellow"/>
-        </w:rPr>
-      </w:pPr>
-      <w:r>
-        <w:rPr>
-          <w:highlight w:val="yellow"/>
-        </w:rPr>
-        <w:t>Notre technique 1 point</w:t>
+        <w:t>Comparaiso</w:t>
       </w:r>
       <w:bookmarkStart w:id="0" w:name="_GoBack"/>
       <w:bookmarkEnd w:id="0"/>
+      <w:r>
+        <w:rPr>
+          <w:highlight w:val="yellow"/>
+        </w:rPr>
+        <w:t>n avec 1 ou 2 autres caméras.</w:t>
+      </w:r>
+    </w:p>
+    <w:p>
+      <w:pPr>
+        <w:pStyle w:val="Paragraphedeliste"/>
+        <w:numPr>
+          <w:ilvl w:val="0"/>
+          <w:numId w:val="1"/>
+        </w:numPr>
+      </w:pPr>
+      <w:r>
+        <w:t>3</w:t>
+      </w:r>
+      <w:r>
+        <w:t xml:space="preserve">D </w:t>
+      </w:r>
+      <w:proofErr w:type="spellStart"/>
+      <w:r>
+        <w:t>map</w:t>
+      </w:r>
+      <w:proofErr w:type="spellEnd"/>
+    </w:p>
+    <w:p>
+      <w:pPr>
+        <w:pStyle w:val="Paragraphedeliste"/>
+        <w:numPr>
+          <w:ilvl w:val="1"/>
+          <w:numId w:val="1"/>
+        </w:numPr>
+        <w:rPr>
+          <w:highlight w:val="yellow"/>
+        </w:rPr>
+      </w:pPr>
+      <w:r>
+        <w:rPr>
+          <w:highlight w:val="yellow"/>
+        </w:rPr>
+        <w:t>Notre technique 1 point</w:t>
+      </w:r>
     </w:p>
     <w:p>
       <w:pPr>

</xml_diff>